<commit_message>
Adicion de documento para gestion de usuarios
</commit_message>
<xml_diff>
--- a/Gestionando usuarios en GNULinux.docx
+++ b/Gestionando usuarios en GNULinux.docx
@@ -899,9 +899,8 @@
                 <w:szCs w:val="28"/>
                 <w:lang w:val="es-ES"/>
               </w:rPr>
-              <w:t>rwx</w:t>
-            </w:r>
-            <w:proofErr w:type="spellEnd"/>
+              <w:t>r</w:t>
+            </w:r>
             <w:r>
               <w:rPr>
                 <w:b/>
@@ -910,9 +909,9 @@
                 <w:szCs w:val="28"/>
                 <w:lang w:val="es-ES"/>
               </w:rPr>
-              <w:t>-</w:t>
-            </w:r>
-            <w:proofErr w:type="spellStart"/>
+              <w:t>wx</w:t>
+            </w:r>
+            <w:proofErr w:type="spellEnd"/>
             <w:r>
               <w:rPr>
                 <w:b/>
@@ -921,9 +920,9 @@
                 <w:szCs w:val="28"/>
                 <w:lang w:val="es-ES"/>
               </w:rPr>
-              <w:t>wx</w:t>
-            </w:r>
-            <w:proofErr w:type="spellEnd"/>
+              <w:t xml:space="preserve"> </w:t>
+            </w:r>
+            <w:proofErr w:type="spellStart"/>
             <w:r>
               <w:rPr>
                 <w:b/>
@@ -932,8 +931,51 @@
                 <w:szCs w:val="28"/>
                 <w:lang w:val="es-ES"/>
               </w:rPr>
-              <w:t>-r</w:t>
-            </w:r>
+              <w:t>r</w:t>
+            </w:r>
+            <w:r>
+              <w:rPr>
+                <w:b/>
+                <w:bCs/>
+                <w:sz w:val="28"/>
+                <w:szCs w:val="28"/>
+                <w:lang w:val="es-ES"/>
+              </w:rPr>
+              <w:t>wx</w:t>
+            </w:r>
+            <w:proofErr w:type="spellEnd"/>
+            <w:r>
+              <w:rPr>
+                <w:b/>
+                <w:bCs/>
+                <w:sz w:val="28"/>
+                <w:szCs w:val="28"/>
+                <w:lang w:val="es-ES"/>
+              </w:rPr>
+              <w:t xml:space="preserve"> </w:t>
+            </w:r>
+            <w:proofErr w:type="spellStart"/>
+            <w:r>
+              <w:rPr>
+                <w:b/>
+                <w:bCs/>
+                <w:sz w:val="28"/>
+                <w:szCs w:val="28"/>
+                <w:lang w:val="es-ES"/>
+              </w:rPr>
+              <w:t>r</w:t>
+            </w:r>
+            <w:r>
+              <w:rPr>
+                <w:b/>
+                <w:bCs/>
+                <w:sz w:val="28"/>
+                <w:szCs w:val="28"/>
+                <w:lang w:val="es-ES"/>
+              </w:rPr>
+              <w:t>wx</w:t>
+            </w:r>
+            <w:proofErr w:type="spellEnd"/>
           </w:p>
         </w:tc>
         <w:tc>
@@ -1029,7 +1071,7 @@
               <w:rPr>
                 <w:lang w:val="es-ES"/>
               </w:rPr>
-              <w:t>734</w:t>
+              <w:t>777</w:t>
             </w:r>
           </w:p>
         </w:tc>
@@ -1078,7 +1120,13 @@
               <w:rPr>
                 <w:lang w:val="es-ES"/>
               </w:rPr>
-              <w:t>1dc</w:t>
+              <w:t>1</w:t>
+            </w:r>
+            <w:r>
+              <w:rPr>
+                <w:lang w:val="es-ES"/>
+              </w:rPr>
+              <w:t>FF</w:t>
             </w:r>
           </w:p>
         </w:tc>
@@ -1149,9 +1197,8 @@
                 <w:szCs w:val="28"/>
                 <w:lang w:val="es-ES"/>
               </w:rPr>
-              <w:t>---x-</w:t>
-            </w:r>
-            <w:proofErr w:type="spellStart"/>
+              <w:t>-</w:t>
+            </w:r>
             <w:r>
               <w:rPr>
                 <w:b/>
@@ -1160,9 +1207,62 @@
                 <w:szCs w:val="28"/>
                 <w:lang w:val="es-ES"/>
               </w:rPr>
-              <w:t>wx</w:t>
-            </w:r>
-            <w:proofErr w:type="spellEnd"/>
+              <w:t xml:space="preserve"> </w:t>
+            </w:r>
+            <w:proofErr w:type="spellStart"/>
+            <w:r>
+              <w:rPr>
+                <w:b/>
+                <w:bCs/>
+                <w:sz w:val="28"/>
+                <w:szCs w:val="28"/>
+                <w:lang w:val="es-ES"/>
+              </w:rPr>
+              <w:t>rw</w:t>
+            </w:r>
+            <w:proofErr w:type="spellEnd"/>
+            <w:r>
+              <w:rPr>
+                <w:b/>
+                <w:bCs/>
+                <w:sz w:val="28"/>
+                <w:szCs w:val="28"/>
+                <w:lang w:val="es-ES"/>
+              </w:rPr>
+              <w:t xml:space="preserve">- </w:t>
+            </w:r>
+            <w:proofErr w:type="spellStart"/>
+            <w:r>
+              <w:rPr>
+                <w:b/>
+                <w:bCs/>
+                <w:sz w:val="28"/>
+                <w:szCs w:val="28"/>
+                <w:lang w:val="es-ES"/>
+              </w:rPr>
+              <w:t>r</w:t>
+            </w:r>
+            <w:r>
+              <w:rPr>
+                <w:b/>
+                <w:bCs/>
+                <w:sz w:val="28"/>
+                <w:szCs w:val="28"/>
+                <w:lang w:val="es-ES"/>
+              </w:rPr>
+              <w:t>w</w:t>
+            </w:r>
+            <w:proofErr w:type="spellEnd"/>
+            <w:r>
+              <w:rPr>
+                <w:b/>
+                <w:bCs/>
+                <w:sz w:val="28"/>
+                <w:szCs w:val="28"/>
+                <w:lang w:val="es-ES"/>
+              </w:rPr>
+              <w:t>-</w:t>
+            </w:r>
           </w:p>
         </w:tc>
         <w:tc>
@@ -1258,7 +1358,13 @@
               <w:rPr>
                 <w:lang w:val="es-ES"/>
               </w:rPr>
-              <w:t>613</w:t>
+              <w:t>6</w:t>
+            </w:r>
+            <w:r>
+              <w:rPr>
+                <w:lang w:val="es-ES"/>
+              </w:rPr>
+              <w:t>66</w:t>
             </w:r>
           </w:p>
         </w:tc>
@@ -1307,7 +1413,13 @@
               <w:rPr>
                 <w:lang w:val="es-ES"/>
               </w:rPr>
-              <w:t>18b</w:t>
+              <w:t>1</w:t>
+            </w:r>
+            <w:r>
+              <w:rPr>
+                <w:lang w:val="es-ES"/>
+              </w:rPr>
+              <w:t>B6</w:t>
             </w:r>
           </w:p>
         </w:tc>
@@ -1366,9 +1478,8 @@
                 <w:szCs w:val="28"/>
                 <w:lang w:val="es-ES"/>
               </w:rPr>
-              <w:t>r-</w:t>
-            </w:r>
-            <w:proofErr w:type="spellStart"/>
+              <w:t>r-x</w:t>
+            </w:r>
             <w:r>
               <w:rPr>
                 <w:b/>
@@ -1377,9 +1488,9 @@
                 <w:szCs w:val="28"/>
                 <w:lang w:val="es-ES"/>
               </w:rPr>
-              <w:t>xrwx</w:t>
-            </w:r>
-            <w:proofErr w:type="spellEnd"/>
+              <w:t xml:space="preserve"> </w:t>
+            </w:r>
+            <w:proofErr w:type="spellStart"/>
             <w:r>
               <w:rPr>
                 <w:b/>
@@ -1388,9 +1499,8 @@
                 <w:szCs w:val="28"/>
                 <w:lang w:val="es-ES"/>
               </w:rPr>
-              <w:t>-</w:t>
-            </w:r>
-            <w:proofErr w:type="spellStart"/>
+              <w:t>r</w:t>
+            </w:r>
             <w:r>
               <w:rPr>
                 <w:b/>
@@ -1399,7 +1509,49 @@
                 <w:szCs w:val="28"/>
                 <w:lang w:val="es-ES"/>
               </w:rPr>
-              <w:t>wr</w:t>
+              <w:t>-</w:t>
+            </w:r>
+            <w:r>
+              <w:rPr>
+                <w:b/>
+                <w:bCs/>
+                <w:sz w:val="28"/>
+                <w:szCs w:val="28"/>
+                <w:lang w:val="es-ES"/>
+              </w:rPr>
+              <w:t>x</w:t>
+            </w:r>
+            <w:proofErr w:type="spellEnd"/>
+            <w:r>
+              <w:rPr>
+                <w:b/>
+                <w:bCs/>
+                <w:sz w:val="28"/>
+                <w:szCs w:val="28"/>
+                <w:lang w:val="es-ES"/>
+              </w:rPr>
+              <w:t xml:space="preserve"> </w:t>
+            </w:r>
+            <w:proofErr w:type="spellStart"/>
+            <w:r>
+              <w:rPr>
+                <w:b/>
+                <w:bCs/>
+                <w:sz w:val="28"/>
+                <w:szCs w:val="28"/>
+                <w:lang w:val="es-ES"/>
+              </w:rPr>
+              <w:t>r</w:t>
+            </w:r>
+            <w:r>
+              <w:rPr>
+                <w:b/>
+                <w:bCs/>
+                <w:sz w:val="28"/>
+                <w:szCs w:val="28"/>
+                <w:lang w:val="es-ES"/>
+              </w:rPr>
+              <w:t>-x</w:t>
             </w:r>
             <w:proofErr w:type="spellEnd"/>
           </w:p>
@@ -1497,7 +1649,13 @@
               <w:rPr>
                 <w:lang w:val="es-ES"/>
               </w:rPr>
-              <w:t>576</w:t>
+              <w:t>5</w:t>
+            </w:r>
+            <w:r>
+              <w:rPr>
+                <w:lang w:val="es-ES"/>
+              </w:rPr>
+              <w:t>55</w:t>
             </w:r>
           </w:p>
         </w:tc>
@@ -1546,7 +1704,13 @@
               <w:rPr>
                 <w:lang w:val="es-ES"/>
               </w:rPr>
-              <w:t>17e</w:t>
+              <w:t>1</w:t>
+            </w:r>
+            <w:r>
+              <w:rPr>
+                <w:lang w:val="es-ES"/>
+              </w:rPr>
+              <w:t>6D</w:t>
             </w:r>
           </w:p>
         </w:tc>
@@ -1605,7 +1769,7 @@
                 <w:szCs w:val="28"/>
                 <w:lang w:val="es-ES"/>
               </w:rPr>
-              <w:t>r--</w:t>
+              <w:t xml:space="preserve">r-- </w:t>
             </w:r>
             <w:proofErr w:type="spellStart"/>
             <w:r>
@@ -1616,9 +1780,41 @@
                 <w:szCs w:val="28"/>
                 <w:lang w:val="es-ES"/>
               </w:rPr>
-              <w:t>rwxrwx</w:t>
-            </w:r>
-            <w:proofErr w:type="spellEnd"/>
+              <w:t>r</w:t>
+            </w:r>
+            <w:proofErr w:type="spellEnd"/>
+            <w:r>
+              <w:rPr>
+                <w:b/>
+                <w:bCs/>
+                <w:sz w:val="28"/>
+                <w:szCs w:val="28"/>
+                <w:lang w:val="es-ES"/>
+              </w:rPr>
+              <w:t xml:space="preserve">-- </w:t>
+            </w:r>
+            <w:proofErr w:type="spellStart"/>
+            <w:r>
+              <w:rPr>
+                <w:b/>
+                <w:bCs/>
+                <w:sz w:val="28"/>
+                <w:szCs w:val="28"/>
+                <w:lang w:val="es-ES"/>
+              </w:rPr>
+              <w:t>r</w:t>
+            </w:r>
+            <w:proofErr w:type="spellEnd"/>
+            <w:r>
+              <w:rPr>
+                <w:b/>
+                <w:bCs/>
+                <w:sz w:val="28"/>
+                <w:szCs w:val="28"/>
+                <w:lang w:val="es-ES"/>
+              </w:rPr>
+              <w:t>--</w:t>
+            </w:r>
           </w:p>
         </w:tc>
         <w:tc>
@@ -1714,7 +1910,13 @@
               <w:rPr>
                 <w:lang w:val="es-ES"/>
               </w:rPr>
-              <w:t>477</w:t>
+              <w:t>4</w:t>
+            </w:r>
+            <w:r>
+              <w:rPr>
+                <w:lang w:val="es-ES"/>
+              </w:rPr>
+              <w:t>44</w:t>
             </w:r>
           </w:p>
         </w:tc>
@@ -1763,7 +1965,7 @@
               <w:rPr>
                 <w:lang w:val="es-ES"/>
               </w:rPr>
-              <w:t>13f</w:t>
+              <w:t>124</w:t>
             </w:r>
           </w:p>
         </w:tc>
@@ -1844,9 +2046,8 @@
                 <w:szCs w:val="28"/>
                 <w:lang w:val="es-ES"/>
               </w:rPr>
-              <w:t>-</w:t>
-            </w:r>
-            <w:proofErr w:type="spellStart"/>
+              <w:t xml:space="preserve"> </w:t>
+            </w:r>
             <w:r>
               <w:rPr>
                 <w:b/>
@@ -1855,9 +2056,9 @@
                 <w:szCs w:val="28"/>
                 <w:lang w:val="es-ES"/>
               </w:rPr>
-              <w:t>rwxr</w:t>
-            </w:r>
-            <w:proofErr w:type="spellEnd"/>
+              <w:t>-</w:t>
+            </w:r>
+            <w:proofErr w:type="spellStart"/>
             <w:r>
               <w:rPr>
                 <w:b/>
@@ -1866,8 +2067,51 @@
                 <w:szCs w:val="28"/>
                 <w:lang w:val="es-ES"/>
               </w:rPr>
-              <w:t>-x</w:t>
-            </w:r>
+              <w:t>wx</w:t>
+            </w:r>
+            <w:proofErr w:type="spellEnd"/>
+            <w:r>
+              <w:rPr>
+                <w:b/>
+                <w:bCs/>
+                <w:sz w:val="28"/>
+                <w:szCs w:val="28"/>
+                <w:lang w:val="es-ES"/>
+              </w:rPr>
+              <w:t xml:space="preserve"> </w:t>
+            </w:r>
+            <w:r>
+              <w:rPr>
+                <w:b/>
+                <w:bCs/>
+                <w:sz w:val="28"/>
+                <w:szCs w:val="28"/>
+                <w:lang w:val="es-ES"/>
+              </w:rPr>
+              <w:t>-</w:t>
+            </w:r>
+            <w:proofErr w:type="spellStart"/>
+            <w:r>
+              <w:rPr>
+                <w:b/>
+                <w:bCs/>
+                <w:sz w:val="28"/>
+                <w:szCs w:val="28"/>
+                <w:lang w:val="es-ES"/>
+              </w:rPr>
+              <w:t>w</w:t>
+            </w:r>
+            <w:r>
+              <w:rPr>
+                <w:b/>
+                <w:bCs/>
+                <w:sz w:val="28"/>
+                <w:szCs w:val="28"/>
+                <w:lang w:val="es-ES"/>
+              </w:rPr>
+              <w:t>x</w:t>
+            </w:r>
+            <w:proofErr w:type="spellEnd"/>
           </w:p>
         </w:tc>
         <w:tc>
@@ -1963,7 +2207,13 @@
               <w:rPr>
                 <w:lang w:val="es-ES"/>
               </w:rPr>
-              <w:t>375</w:t>
+              <w:t>3</w:t>
+            </w:r>
+            <w:r>
+              <w:rPr>
+                <w:lang w:val="es-ES"/>
+              </w:rPr>
+              <w:t>33</w:t>
             </w:r>
           </w:p>
         </w:tc>
@@ -2008,14 +2258,12 @@
                 <w:lang w:val="es-ES"/>
               </w:rPr>
             </w:pPr>
-            <w:proofErr w:type="spellStart"/>
-            <w:r>
-              <w:rPr>
-                <w:lang w:val="es-ES"/>
-              </w:rPr>
-              <w:t>fd</w:t>
-            </w:r>
-            <w:proofErr w:type="spellEnd"/>
+            <w:r>
+              <w:rPr>
+                <w:lang w:val="es-ES"/>
+              </w:rPr>
+              <w:t>DB</w:t>
+            </w:r>
           </w:p>
         </w:tc>
       </w:tr>
@@ -2073,7 +2321,27 @@
                 <w:szCs w:val="28"/>
                 <w:lang w:val="es-ES"/>
               </w:rPr>
-              <w:t>-w-r-x-w-</w:t>
+              <w:t>-w-</w:t>
+            </w:r>
+            <w:r>
+              <w:rPr>
+                <w:b/>
+                <w:bCs/>
+                <w:sz w:val="28"/>
+                <w:szCs w:val="28"/>
+                <w:lang w:val="es-ES"/>
+              </w:rPr>
+              <w:t xml:space="preserve"> -w- </w:t>
+            </w:r>
+            <w:r>
+              <w:rPr>
+                <w:b/>
+                <w:bCs/>
+                <w:sz w:val="28"/>
+                <w:szCs w:val="28"/>
+                <w:lang w:val="es-ES"/>
+              </w:rPr>
+              <w:t>-w-</w:t>
             </w:r>
           </w:p>
         </w:tc>
@@ -2170,7 +2438,13 @@
               <w:rPr>
                 <w:lang w:val="es-ES"/>
               </w:rPr>
-              <w:t>255</w:t>
+              <w:t>2</w:t>
+            </w:r>
+            <w:r>
+              <w:rPr>
+                <w:lang w:val="es-ES"/>
+              </w:rPr>
+              <w:t>22</w:t>
             </w:r>
           </w:p>
         </w:tc>
@@ -2219,7 +2493,262 @@
               <w:rPr>
                 <w:lang w:val="es-ES"/>
               </w:rPr>
-              <w:t>ad</w:t>
+              <w:t>92</w:t>
+            </w:r>
+          </w:p>
+        </w:tc>
+      </w:tr>
+      <w:tr>
+        <w:tc>
+          <w:tcPr>
+            <w:tcW w:w="2193" w:type="dxa"/>
+            <w:shd w:val="clear" w:color="auto" w:fill="auto"/>
+          </w:tcPr>
+          <w:p>
+            <w:pPr>
+              <w:tabs>
+                <w:tab w:val="left" w:pos="-1080"/>
+                <w:tab w:val="left" w:pos="-720"/>
+                <w:tab w:val="left" w:pos="0"/>
+                <w:tab w:val="left" w:pos="720"/>
+                <w:tab w:val="left" w:pos="1440"/>
+                <w:tab w:val="left" w:pos="3600"/>
+                <w:tab w:val="left" w:pos="4320"/>
+                <w:tab w:val="left" w:pos="5040"/>
+                <w:tab w:val="left" w:pos="5760"/>
+                <w:tab w:val="left" w:pos="6480"/>
+                <w:tab w:val="left" w:pos="7200"/>
+                <w:tab w:val="left" w:pos="7920"/>
+                <w:tab w:val="left" w:pos="8640"/>
+                <w:tab w:val="left" w:pos="9360"/>
+                <w:tab w:val="left" w:pos="10080"/>
+                <w:tab w:val="left" w:pos="10800"/>
+                <w:tab w:val="left" w:pos="11520"/>
+                <w:tab w:val="left" w:pos="12240"/>
+                <w:tab w:val="left" w:pos="12960"/>
+                <w:tab w:val="left" w:pos="13680"/>
+                <w:tab w:val="left" w:pos="14400"/>
+                <w:tab w:val="left" w:pos="15120"/>
+                <w:tab w:val="left" w:pos="15840"/>
+                <w:tab w:val="left" w:pos="16560"/>
+                <w:tab w:val="left" w:pos="17280"/>
+                <w:tab w:val="left" w:pos="18000"/>
+                <w:tab w:val="left" w:pos="18720"/>
+              </w:tabs>
+              <w:ind w:left="360"/>
+              <w:rPr>
+                <w:b/>
+                <w:bCs/>
+                <w:sz w:val="28"/>
+                <w:szCs w:val="28"/>
+                <w:lang w:val="es-ES"/>
+              </w:rPr>
+            </w:pPr>
+            <w:r>
+              <w:rPr>
+                <w:b/>
+                <w:bCs/>
+                <w:sz w:val="28"/>
+                <w:szCs w:val="28"/>
+                <w:lang w:val="es-ES"/>
+              </w:rPr>
+              <w:t xml:space="preserve">--x </w:t>
+            </w:r>
+            <w:r>
+              <w:rPr>
+                <w:b/>
+                <w:bCs/>
+                <w:sz w:val="28"/>
+                <w:szCs w:val="28"/>
+                <w:lang w:val="es-ES"/>
+              </w:rPr>
+              <w:t>--</w:t>
+            </w:r>
+            <w:proofErr w:type="spellStart"/>
+            <w:r>
+              <w:rPr>
+                <w:b/>
+                <w:bCs/>
+                <w:sz w:val="28"/>
+                <w:szCs w:val="28"/>
+                <w:lang w:val="es-ES"/>
+              </w:rPr>
+              <w:t>x</w:t>
+            </w:r>
+            <w:proofErr w:type="spellEnd"/>
+            <w:r>
+              <w:rPr>
+                <w:b/>
+                <w:bCs/>
+                <w:sz w:val="28"/>
+                <w:szCs w:val="28"/>
+                <w:lang w:val="es-ES"/>
+              </w:rPr>
+              <w:t xml:space="preserve"> --</w:t>
+            </w:r>
+            <w:proofErr w:type="spellStart"/>
+            <w:r>
+              <w:rPr>
+                <w:b/>
+                <w:bCs/>
+                <w:sz w:val="28"/>
+                <w:szCs w:val="28"/>
+                <w:lang w:val="es-ES"/>
+              </w:rPr>
+              <w:t>x</w:t>
+            </w:r>
+            <w:proofErr w:type="spellEnd"/>
+          </w:p>
+        </w:tc>
+        <w:tc>
+          <w:tcPr>
+            <w:tcW w:w="3133" w:type="dxa"/>
+            <w:shd w:val="clear" w:color="auto" w:fill="auto"/>
+          </w:tcPr>
+          <w:p>
+            <w:pPr>
+              <w:tabs>
+                <w:tab w:val="left" w:pos="-1080"/>
+                <w:tab w:val="left" w:pos="-720"/>
+                <w:tab w:val="left" w:pos="0"/>
+                <w:tab w:val="left" w:pos="720"/>
+                <w:tab w:val="left" w:pos="1440"/>
+                <w:tab w:val="left" w:pos="3600"/>
+                <w:tab w:val="left" w:pos="4320"/>
+                <w:tab w:val="left" w:pos="5040"/>
+                <w:tab w:val="left" w:pos="5760"/>
+                <w:tab w:val="left" w:pos="6480"/>
+                <w:tab w:val="left" w:pos="7200"/>
+                <w:tab w:val="left" w:pos="7920"/>
+                <w:tab w:val="left" w:pos="8640"/>
+                <w:tab w:val="left" w:pos="9360"/>
+                <w:tab w:val="left" w:pos="10080"/>
+                <w:tab w:val="left" w:pos="10800"/>
+                <w:tab w:val="left" w:pos="11520"/>
+                <w:tab w:val="left" w:pos="12240"/>
+                <w:tab w:val="left" w:pos="12960"/>
+                <w:tab w:val="left" w:pos="13680"/>
+                <w:tab w:val="left" w:pos="14400"/>
+                <w:tab w:val="left" w:pos="15120"/>
+                <w:tab w:val="left" w:pos="15840"/>
+                <w:tab w:val="left" w:pos="16560"/>
+                <w:tab w:val="left" w:pos="17280"/>
+                <w:tab w:val="left" w:pos="18000"/>
+                <w:tab w:val="left" w:pos="18720"/>
+              </w:tabs>
+              <w:rPr>
+                <w:lang w:val="es-ES"/>
+              </w:rPr>
+            </w:pPr>
+            <w:r>
+              <w:rPr>
+                <w:lang w:val="es-ES"/>
+              </w:rPr>
+              <w:t>Ejecución</w:t>
+            </w:r>
+          </w:p>
+        </w:tc>
+        <w:tc>
+          <w:tcPr>
+            <w:tcW w:w="1444" w:type="dxa"/>
+            <w:shd w:val="clear" w:color="auto" w:fill="auto"/>
+          </w:tcPr>
+          <w:p>
+            <w:pPr>
+              <w:tabs>
+                <w:tab w:val="left" w:pos="-1080"/>
+                <w:tab w:val="left" w:pos="-720"/>
+                <w:tab w:val="left" w:pos="0"/>
+                <w:tab w:val="left" w:pos="720"/>
+                <w:tab w:val="left" w:pos="1440"/>
+                <w:tab w:val="left" w:pos="3600"/>
+                <w:tab w:val="left" w:pos="4320"/>
+                <w:tab w:val="left" w:pos="5040"/>
+                <w:tab w:val="left" w:pos="5760"/>
+                <w:tab w:val="left" w:pos="6480"/>
+                <w:tab w:val="left" w:pos="7200"/>
+                <w:tab w:val="left" w:pos="7920"/>
+                <w:tab w:val="left" w:pos="8640"/>
+                <w:tab w:val="left" w:pos="9360"/>
+                <w:tab w:val="left" w:pos="10080"/>
+                <w:tab w:val="left" w:pos="10800"/>
+                <w:tab w:val="left" w:pos="11520"/>
+                <w:tab w:val="left" w:pos="12240"/>
+                <w:tab w:val="left" w:pos="12960"/>
+                <w:tab w:val="left" w:pos="13680"/>
+                <w:tab w:val="left" w:pos="14400"/>
+                <w:tab w:val="left" w:pos="15120"/>
+                <w:tab w:val="left" w:pos="15840"/>
+                <w:tab w:val="left" w:pos="16560"/>
+                <w:tab w:val="left" w:pos="17280"/>
+                <w:tab w:val="left" w:pos="18000"/>
+                <w:tab w:val="left" w:pos="18720"/>
+              </w:tabs>
+              <w:jc w:val="center"/>
+              <w:rPr>
+                <w:lang w:val="es-ES"/>
+              </w:rPr>
+            </w:pPr>
+            <w:r>
+              <w:rPr>
+                <w:lang w:val="es-ES"/>
+              </w:rPr>
+              <w:t>1</w:t>
+            </w:r>
+            <w:r>
+              <w:rPr>
+                <w:lang w:val="es-ES"/>
+              </w:rPr>
+              <w:t>11</w:t>
+            </w:r>
+          </w:p>
+        </w:tc>
+        <w:tc>
+          <w:tcPr>
+            <w:tcW w:w="2015" w:type="dxa"/>
+            <w:shd w:val="clear" w:color="auto" w:fill="auto"/>
+          </w:tcPr>
+          <w:p>
+            <w:pPr>
+              <w:tabs>
+                <w:tab w:val="left" w:pos="-1080"/>
+                <w:tab w:val="left" w:pos="-720"/>
+                <w:tab w:val="left" w:pos="0"/>
+                <w:tab w:val="left" w:pos="720"/>
+                <w:tab w:val="left" w:pos="1440"/>
+                <w:tab w:val="left" w:pos="3600"/>
+                <w:tab w:val="left" w:pos="4320"/>
+                <w:tab w:val="left" w:pos="5040"/>
+                <w:tab w:val="left" w:pos="5760"/>
+                <w:tab w:val="left" w:pos="6480"/>
+                <w:tab w:val="left" w:pos="7200"/>
+                <w:tab w:val="left" w:pos="7920"/>
+                <w:tab w:val="left" w:pos="8640"/>
+                <w:tab w:val="left" w:pos="9360"/>
+                <w:tab w:val="left" w:pos="10080"/>
+                <w:tab w:val="left" w:pos="10800"/>
+                <w:tab w:val="left" w:pos="11520"/>
+                <w:tab w:val="left" w:pos="12240"/>
+                <w:tab w:val="left" w:pos="12960"/>
+                <w:tab w:val="left" w:pos="13680"/>
+                <w:tab w:val="left" w:pos="14400"/>
+                <w:tab w:val="left" w:pos="15120"/>
+                <w:tab w:val="left" w:pos="15840"/>
+                <w:tab w:val="left" w:pos="16560"/>
+                <w:tab w:val="left" w:pos="17280"/>
+                <w:tab w:val="left" w:pos="18000"/>
+                <w:tab w:val="left" w:pos="18720"/>
+              </w:tabs>
+              <w:jc w:val="center"/>
+              <w:rPr>
+                <w:lang w:val="es-ES"/>
+              </w:rPr>
+            </w:pPr>
+            <w:r>
+              <w:rPr>
+                <w:lang w:val="es-ES"/>
+              </w:rPr>
+              <w:t>49</w:t>
             </w:r>
           </w:p>
         </w:tc>
@@ -2278,9 +2807,8 @@
                 <w:szCs w:val="28"/>
                 <w:lang w:val="es-ES"/>
               </w:rPr>
-              <w:t>--x—</w:t>
-            </w:r>
-            <w:proofErr w:type="spellStart"/>
+              <w:t>---</w:t>
+            </w:r>
             <w:r>
               <w:rPr>
                 <w:b/>
@@ -2289,9 +2817,40 @@
                 <w:szCs w:val="28"/>
                 <w:lang w:val="es-ES"/>
               </w:rPr>
-              <w:t>xrwx</w:t>
-            </w:r>
-            <w:proofErr w:type="spellEnd"/>
+              <w:t xml:space="preserve"> </w:t>
+            </w:r>
+            <w:r>
+              <w:rPr>
+                <w:b/>
+                <w:bCs/>
+                <w:sz w:val="28"/>
+                <w:szCs w:val="28"/>
+                <w:lang w:val="es-ES"/>
+              </w:rPr>
+              <w:t>---</w:t>
+            </w:r>
+            <w:r>
+              <w:rPr>
+                <w:b/>
+                <w:bCs/>
+                <w:sz w:val="28"/>
+                <w:szCs w:val="28"/>
+                <w:lang w:val="es-ES"/>
+              </w:rPr>
+              <w:t xml:space="preserve"> </w:t>
+            </w:r>
+            <w:bookmarkStart w:id="5" w:name="_GoBack"/>
+            <w:bookmarkEnd w:id="5"/>
+            <w:r>
+              <w:rPr>
+                <w:b/>
+                <w:bCs/>
+                <w:sz w:val="28"/>
+                <w:szCs w:val="28"/>
+                <w:lang w:val="es-ES"/>
+              </w:rPr>
+              <w:t>---</w:t>
+            </w:r>
           </w:p>
         </w:tc>
         <w:tc>
@@ -2338,7 +2897,7 @@
               <w:rPr>
                 <w:lang w:val="es-ES"/>
               </w:rPr>
-              <w:t>Ejecución</w:t>
+              <w:t>Sin permisos</w:t>
             </w:r>
           </w:p>
         </w:tc>
@@ -2387,7 +2946,7 @@
               <w:rPr>
                 <w:lang w:val="es-ES"/>
               </w:rPr>
-              <w:t>117</w:t>
+              <w:t>000</w:t>
             </w:r>
           </w:p>
         </w:tc>
@@ -2436,207 +2995,8 @@
               <w:rPr>
                 <w:lang w:val="es-ES"/>
               </w:rPr>
-              <w:t>4f</w:t>
-            </w:r>
-          </w:p>
-        </w:tc>
-      </w:tr>
-      <w:tr>
-        <w:tc>
-          <w:tcPr>
-            <w:tcW w:w="2193" w:type="dxa"/>
-            <w:shd w:val="clear" w:color="auto" w:fill="auto"/>
-          </w:tcPr>
-          <w:p>
-            <w:pPr>
-              <w:tabs>
-                <w:tab w:val="left" w:pos="-1080"/>
-                <w:tab w:val="left" w:pos="-720"/>
-                <w:tab w:val="left" w:pos="0"/>
-                <w:tab w:val="left" w:pos="720"/>
-                <w:tab w:val="left" w:pos="1440"/>
-                <w:tab w:val="left" w:pos="3600"/>
-                <w:tab w:val="left" w:pos="4320"/>
-                <w:tab w:val="left" w:pos="5040"/>
-                <w:tab w:val="left" w:pos="5760"/>
-                <w:tab w:val="left" w:pos="6480"/>
-                <w:tab w:val="left" w:pos="7200"/>
-                <w:tab w:val="left" w:pos="7920"/>
-                <w:tab w:val="left" w:pos="8640"/>
-                <w:tab w:val="left" w:pos="9360"/>
-                <w:tab w:val="left" w:pos="10080"/>
-                <w:tab w:val="left" w:pos="10800"/>
-                <w:tab w:val="left" w:pos="11520"/>
-                <w:tab w:val="left" w:pos="12240"/>
-                <w:tab w:val="left" w:pos="12960"/>
-                <w:tab w:val="left" w:pos="13680"/>
-                <w:tab w:val="left" w:pos="14400"/>
-                <w:tab w:val="left" w:pos="15120"/>
-                <w:tab w:val="left" w:pos="15840"/>
-                <w:tab w:val="left" w:pos="16560"/>
-                <w:tab w:val="left" w:pos="17280"/>
-                <w:tab w:val="left" w:pos="18000"/>
-                <w:tab w:val="left" w:pos="18720"/>
-              </w:tabs>
-              <w:jc w:val="center"/>
-              <w:rPr>
-                <w:b/>
-                <w:bCs/>
-                <w:sz w:val="28"/>
-                <w:szCs w:val="28"/>
-                <w:lang w:val="es-ES"/>
-              </w:rPr>
-            </w:pPr>
-            <w:r>
-              <w:rPr>
-                <w:b/>
-                <w:bCs/>
-                <w:sz w:val="28"/>
-                <w:szCs w:val="28"/>
-                <w:lang w:val="es-ES"/>
-              </w:rPr>
-              <w:t>---------</w:t>
-            </w:r>
-          </w:p>
-        </w:tc>
-        <w:tc>
-          <w:tcPr>
-            <w:tcW w:w="3133" w:type="dxa"/>
-            <w:shd w:val="clear" w:color="auto" w:fill="auto"/>
-          </w:tcPr>
-          <w:p>
-            <w:pPr>
-              <w:tabs>
-                <w:tab w:val="left" w:pos="-1080"/>
-                <w:tab w:val="left" w:pos="-720"/>
-                <w:tab w:val="left" w:pos="0"/>
-                <w:tab w:val="left" w:pos="720"/>
-                <w:tab w:val="left" w:pos="1440"/>
-                <w:tab w:val="left" w:pos="3600"/>
-                <w:tab w:val="left" w:pos="4320"/>
-                <w:tab w:val="left" w:pos="5040"/>
-                <w:tab w:val="left" w:pos="5760"/>
-                <w:tab w:val="left" w:pos="6480"/>
-                <w:tab w:val="left" w:pos="7200"/>
-                <w:tab w:val="left" w:pos="7920"/>
-                <w:tab w:val="left" w:pos="8640"/>
-                <w:tab w:val="left" w:pos="9360"/>
-                <w:tab w:val="left" w:pos="10080"/>
-                <w:tab w:val="left" w:pos="10800"/>
-                <w:tab w:val="left" w:pos="11520"/>
-                <w:tab w:val="left" w:pos="12240"/>
-                <w:tab w:val="left" w:pos="12960"/>
-                <w:tab w:val="left" w:pos="13680"/>
-                <w:tab w:val="left" w:pos="14400"/>
-                <w:tab w:val="left" w:pos="15120"/>
-                <w:tab w:val="left" w:pos="15840"/>
-                <w:tab w:val="left" w:pos="16560"/>
-                <w:tab w:val="left" w:pos="17280"/>
-                <w:tab w:val="left" w:pos="18000"/>
-                <w:tab w:val="left" w:pos="18720"/>
-              </w:tabs>
-              <w:rPr>
-                <w:lang w:val="es-ES"/>
-              </w:rPr>
-            </w:pPr>
-            <w:r>
-              <w:rPr>
-                <w:lang w:val="es-ES"/>
-              </w:rPr>
-              <w:t>Sin permisos</w:t>
-            </w:r>
-          </w:p>
-        </w:tc>
-        <w:tc>
-          <w:tcPr>
-            <w:tcW w:w="1444" w:type="dxa"/>
-            <w:shd w:val="clear" w:color="auto" w:fill="auto"/>
-          </w:tcPr>
-          <w:p>
-            <w:pPr>
-              <w:tabs>
-                <w:tab w:val="left" w:pos="-1080"/>
-                <w:tab w:val="left" w:pos="-720"/>
-                <w:tab w:val="left" w:pos="0"/>
-                <w:tab w:val="left" w:pos="720"/>
-                <w:tab w:val="left" w:pos="1440"/>
-                <w:tab w:val="left" w:pos="3600"/>
-                <w:tab w:val="left" w:pos="4320"/>
-                <w:tab w:val="left" w:pos="5040"/>
-                <w:tab w:val="left" w:pos="5760"/>
-                <w:tab w:val="left" w:pos="6480"/>
-                <w:tab w:val="left" w:pos="7200"/>
-                <w:tab w:val="left" w:pos="7920"/>
-                <w:tab w:val="left" w:pos="8640"/>
-                <w:tab w:val="left" w:pos="9360"/>
-                <w:tab w:val="left" w:pos="10080"/>
-                <w:tab w:val="left" w:pos="10800"/>
-                <w:tab w:val="left" w:pos="11520"/>
-                <w:tab w:val="left" w:pos="12240"/>
-                <w:tab w:val="left" w:pos="12960"/>
-                <w:tab w:val="left" w:pos="13680"/>
-                <w:tab w:val="left" w:pos="14400"/>
-                <w:tab w:val="left" w:pos="15120"/>
-                <w:tab w:val="left" w:pos="15840"/>
-                <w:tab w:val="left" w:pos="16560"/>
-                <w:tab w:val="left" w:pos="17280"/>
-                <w:tab w:val="left" w:pos="18000"/>
-                <w:tab w:val="left" w:pos="18720"/>
-              </w:tabs>
-              <w:jc w:val="center"/>
-              <w:rPr>
-                <w:lang w:val="es-ES"/>
-              </w:rPr>
-            </w:pPr>
-            <w:r>
-              <w:rPr>
-                <w:lang w:val="es-ES"/>
-              </w:rPr>
               <w:t>000</w:t>
             </w:r>
-          </w:p>
-        </w:tc>
-        <w:tc>
-          <w:tcPr>
-            <w:tcW w:w="2015" w:type="dxa"/>
-            <w:shd w:val="clear" w:color="auto" w:fill="auto"/>
-          </w:tcPr>
-          <w:p>
-            <w:pPr>
-              <w:tabs>
-                <w:tab w:val="left" w:pos="-1080"/>
-                <w:tab w:val="left" w:pos="-720"/>
-                <w:tab w:val="left" w:pos="0"/>
-                <w:tab w:val="left" w:pos="720"/>
-                <w:tab w:val="left" w:pos="1440"/>
-                <w:tab w:val="left" w:pos="3600"/>
-                <w:tab w:val="left" w:pos="4320"/>
-                <w:tab w:val="left" w:pos="5040"/>
-                <w:tab w:val="left" w:pos="5760"/>
-                <w:tab w:val="left" w:pos="6480"/>
-                <w:tab w:val="left" w:pos="7200"/>
-                <w:tab w:val="left" w:pos="7920"/>
-                <w:tab w:val="left" w:pos="8640"/>
-                <w:tab w:val="left" w:pos="9360"/>
-                <w:tab w:val="left" w:pos="10080"/>
-                <w:tab w:val="left" w:pos="10800"/>
-                <w:tab w:val="left" w:pos="11520"/>
-                <w:tab w:val="left" w:pos="12240"/>
-                <w:tab w:val="left" w:pos="12960"/>
-                <w:tab w:val="left" w:pos="13680"/>
-                <w:tab w:val="left" w:pos="14400"/>
-                <w:tab w:val="left" w:pos="15120"/>
-                <w:tab w:val="left" w:pos="15840"/>
-                <w:tab w:val="left" w:pos="16560"/>
-                <w:tab w:val="left" w:pos="17280"/>
-                <w:tab w:val="left" w:pos="18000"/>
-                <w:tab w:val="left" w:pos="18720"/>
-              </w:tabs>
-              <w:jc w:val="center"/>
-              <w:rPr>
-                <w:lang w:val="es-ES"/>
-              </w:rPr>
-            </w:pPr>
             <w:r>
               <w:rPr>
                 <w:lang w:val="es-ES"/>
@@ -3534,7 +3894,7 @@
               </w:rPr>
               <w:t xml:space="preserve">Se utiliza para cambiar el propietario al cual pertenece un archivo o directorio. </w:t>
             </w:r>
-            <w:bookmarkStart w:id="5" w:name="__DdeLink__1164_81732084"/>
+            <w:bookmarkStart w:id="6" w:name="__DdeLink__1164_81732084"/>
             <w:r>
               <w:rPr>
                 <w:lang w:val="es-ES"/>
@@ -3569,7 +3929,7 @@
               </w:rPr>
               <w:t>.</w:t>
             </w:r>
-            <w:bookmarkEnd w:id="5"/>
+            <w:bookmarkEnd w:id="6"/>
           </w:p>
         </w:tc>
         <w:tc>
@@ -5751,7 +6111,7 @@
                 <w:lang w:val="es-ES"/>
               </w:rPr>
             </w:pPr>
-            <w:bookmarkStart w:id="6" w:name="__DdeLink__2109_81732084"/>
+            <w:bookmarkStart w:id="7" w:name="__DdeLink__2109_81732084"/>
             <w:proofErr w:type="spellStart"/>
             <w:r>
               <w:rPr>
@@ -5770,7 +6130,7 @@
               </w:rPr>
               <w:t xml:space="preserve"> 007</w:t>
             </w:r>
-            <w:bookmarkEnd w:id="6"/>
+            <w:bookmarkEnd w:id="7"/>
           </w:p>
         </w:tc>
       </w:tr>
@@ -6015,11 +6375,9 @@
               </w:rPr>
               <w:t>=</w:t>
             </w:r>
-            <w:bookmarkStart w:id="7" w:name="_GoBack"/>
             <w:r>
               <w:t>---</w:t>
             </w:r>
-            <w:bookmarkEnd w:id="7"/>
             <w:r>
               <w:rPr>
                 <w:b/>
@@ -15167,11 +15525,127 @@
       </w:pPr>
     </w:lvl>
   </w:abstractNum>
+  <w:abstractNum w:abstractNumId="2" w15:restartNumberingAfterBreak="0">
+    <w:nsid w:val="66790A69"/>
+    <w:multiLevelType w:val="hybridMultilevel"/>
+    <w:tmpl w:val="B672A494"/>
+    <w:lvl w:ilvl="0" w:tplc="B4AEE8CE">
+      <w:start w:val="18"/>
+      <w:numFmt w:val="bullet"/>
+      <w:lvlText w:val="-"/>
+      <w:lvlJc w:val="left"/>
+      <w:pPr>
+        <w:ind w:left="720" w:hanging="360"/>
+      </w:pPr>
+      <w:rPr>
+        <w:rFonts w:ascii="Times New Roman" w:eastAsia="Times New Roman" w:hAnsi="Times New Roman" w:cs="Times New Roman" w:hint="default"/>
+      </w:rPr>
+    </w:lvl>
+    <w:lvl w:ilvl="1" w:tplc="240A0003" w:tentative="1">
+      <w:start w:val="1"/>
+      <w:numFmt w:val="bullet"/>
+      <w:lvlText w:val="o"/>
+      <w:lvlJc w:val="left"/>
+      <w:pPr>
+        <w:ind w:left="1440" w:hanging="360"/>
+      </w:pPr>
+      <w:rPr>
+        <w:rFonts w:ascii="Courier New" w:hAnsi="Courier New" w:cs="Courier New" w:hint="default"/>
+      </w:rPr>
+    </w:lvl>
+    <w:lvl w:ilvl="2" w:tplc="240A0005" w:tentative="1">
+      <w:start w:val="1"/>
+      <w:numFmt w:val="bullet"/>
+      <w:lvlText w:val=""/>
+      <w:lvlJc w:val="left"/>
+      <w:pPr>
+        <w:ind w:left="2160" w:hanging="360"/>
+      </w:pPr>
+      <w:rPr>
+        <w:rFonts w:ascii="Wingdings" w:hAnsi="Wingdings" w:hint="default"/>
+      </w:rPr>
+    </w:lvl>
+    <w:lvl w:ilvl="3" w:tplc="240A0001" w:tentative="1">
+      <w:start w:val="1"/>
+      <w:numFmt w:val="bullet"/>
+      <w:lvlText w:val=""/>
+      <w:lvlJc w:val="left"/>
+      <w:pPr>
+        <w:ind w:left="2880" w:hanging="360"/>
+      </w:pPr>
+      <w:rPr>
+        <w:rFonts w:ascii="Symbol" w:hAnsi="Symbol" w:hint="default"/>
+      </w:rPr>
+    </w:lvl>
+    <w:lvl w:ilvl="4" w:tplc="240A0003" w:tentative="1">
+      <w:start w:val="1"/>
+      <w:numFmt w:val="bullet"/>
+      <w:lvlText w:val="o"/>
+      <w:lvlJc w:val="left"/>
+      <w:pPr>
+        <w:ind w:left="3600" w:hanging="360"/>
+      </w:pPr>
+      <w:rPr>
+        <w:rFonts w:ascii="Courier New" w:hAnsi="Courier New" w:cs="Courier New" w:hint="default"/>
+      </w:rPr>
+    </w:lvl>
+    <w:lvl w:ilvl="5" w:tplc="240A0005" w:tentative="1">
+      <w:start w:val="1"/>
+      <w:numFmt w:val="bullet"/>
+      <w:lvlText w:val=""/>
+      <w:lvlJc w:val="left"/>
+      <w:pPr>
+        <w:ind w:left="4320" w:hanging="360"/>
+      </w:pPr>
+      <w:rPr>
+        <w:rFonts w:ascii="Wingdings" w:hAnsi="Wingdings" w:hint="default"/>
+      </w:rPr>
+    </w:lvl>
+    <w:lvl w:ilvl="6" w:tplc="240A0001" w:tentative="1">
+      <w:start w:val="1"/>
+      <w:numFmt w:val="bullet"/>
+      <w:lvlText w:val=""/>
+      <w:lvlJc w:val="left"/>
+      <w:pPr>
+        <w:ind w:left="5040" w:hanging="360"/>
+      </w:pPr>
+      <w:rPr>
+        <w:rFonts w:ascii="Symbol" w:hAnsi="Symbol" w:hint="default"/>
+      </w:rPr>
+    </w:lvl>
+    <w:lvl w:ilvl="7" w:tplc="240A0003" w:tentative="1">
+      <w:start w:val="1"/>
+      <w:numFmt w:val="bullet"/>
+      <w:lvlText w:val="o"/>
+      <w:lvlJc w:val="left"/>
+      <w:pPr>
+        <w:ind w:left="5760" w:hanging="360"/>
+      </w:pPr>
+      <w:rPr>
+        <w:rFonts w:ascii="Courier New" w:hAnsi="Courier New" w:cs="Courier New" w:hint="default"/>
+      </w:rPr>
+    </w:lvl>
+    <w:lvl w:ilvl="8" w:tplc="240A0005" w:tentative="1">
+      <w:start w:val="1"/>
+      <w:numFmt w:val="bullet"/>
+      <w:lvlText w:val=""/>
+      <w:lvlJc w:val="left"/>
+      <w:pPr>
+        <w:ind w:left="6480" w:hanging="360"/>
+      </w:pPr>
+      <w:rPr>
+        <w:rFonts w:ascii="Wingdings" w:hAnsi="Wingdings" w:hint="default"/>
+      </w:rPr>
+    </w:lvl>
+  </w:abstractNum>
   <w:num w:numId="1">
     <w:abstractNumId w:val="0"/>
   </w:num>
   <w:num w:numId="2">
     <w:abstractNumId w:val="1"/>
+  </w:num>
+  <w:num w:numId="3">
+    <w:abstractNumId w:val="2"/>
   </w:num>
 </w:numbering>
 </file>
@@ -16788,7 +17262,7 @@
 </file>
 
 <file path=customXml/itemProps1.xml><?xml version="1.0" encoding="utf-8"?>
-<ds:datastoreItem xmlns:ds="http://schemas.openxmlformats.org/officeDocument/2006/customXml" ds:itemID="{676B0FE5-6E01-4036-99E5-034B4E55D4B4}">
+<ds:datastoreItem xmlns:ds="http://schemas.openxmlformats.org/officeDocument/2006/customXml" ds:itemID="{4AF669F0-F378-4C65-9002-4C63F10FE340}">
   <ds:schemaRefs>
     <ds:schemaRef ds:uri="http://schemas.openxmlformats.org/officeDocument/2006/bibliography"/>
   </ds:schemaRefs>

</xml_diff>